<commit_message>
added more python related work
</commit_message>
<xml_diff>
--- a/Resumes/BjornMathisen.docx
+++ b/Resumes/BjornMathisen.docx
@@ -81,6 +81,7 @@
         </w:rPr>
         <w:t xml:space="preserve">  </w:t>
       </w:r>
+      <w:proofErr w:type="gramStart"/>
       <w:r>
         <w:rPr>
           <w:sz w:val="22"/>
@@ -102,6 +103,7 @@
         </w:rPr>
         <w:t xml:space="preserve"> thebcm27@gmail.com</w:t>
       </w:r>
+      <w:proofErr w:type="gramEnd"/>
     </w:p>
     <w:p>
       <w:pPr>
@@ -231,15 +233,31 @@
           <w:sz w:val="20"/>
           <w:szCs w:val="20"/>
         </w:rPr>
-        <w:t>using C#</w:t>
-      </w:r>
-      <w:r>
-        <w:rPr>
-          <w:rFonts w:ascii="Verdana" w:eastAsia="Arial" w:hAnsi="Verdana" w:cs="Arial"/>
-          <w:sz w:val="20"/>
-          <w:szCs w:val="20"/>
-        </w:rPr>
-        <w:t xml:space="preserve"> and the .Net framework to organize data, handle asynchronous server connections</w:t>
+        <w:t>using</w:t>
+      </w:r>
+      <w:r>
+        <w:rPr>
+          <w:rFonts w:ascii="Verdana" w:eastAsia="Arial" w:hAnsi="Verdana" w:cs="Arial"/>
+          <w:sz w:val="20"/>
+          <w:szCs w:val="20"/>
+        </w:rPr>
+        <w:t xml:space="preserve"> Python and</w:t>
+      </w:r>
+      <w:r>
+        <w:rPr>
+          <w:rFonts w:ascii="Verdana" w:eastAsia="Arial" w:hAnsi="Verdana" w:cs="Arial"/>
+          <w:sz w:val="20"/>
+          <w:szCs w:val="20"/>
+        </w:rPr>
+        <w:t xml:space="preserve"> C#</w:t>
+      </w:r>
+      <w:r>
+        <w:rPr>
+          <w:rFonts w:ascii="Verdana" w:eastAsia="Arial" w:hAnsi="Verdana" w:cs="Arial"/>
+          <w:sz w:val="20"/>
+          <w:szCs w:val="20"/>
+        </w:rPr>
+        <w:t xml:space="preserve"> to organize data, handle asynchronous server connections</w:t>
       </w:r>
       <w:r>
         <w:rPr>
@@ -287,15 +305,15 @@
           <w:sz w:val="20"/>
           <w:szCs w:val="20"/>
         </w:rPr>
-        <w:t>ve used other programming languages such Python</w:t>
-      </w:r>
-      <w:r>
-        <w:rPr>
-          <w:rFonts w:ascii="Verdana" w:eastAsia="Arial" w:hAnsi="Verdana" w:cs="Arial"/>
-          <w:sz w:val="20"/>
-          <w:szCs w:val="20"/>
-        </w:rPr>
-        <w:t>, C++</w:t>
+        <w:t>ve used other programming languages such</w:t>
+      </w:r>
+      <w:r>
+        <w:rPr>
+          <w:rFonts w:ascii="Verdana" w:eastAsia="Arial" w:hAnsi="Verdana" w:cs="Arial"/>
+          <w:sz w:val="20"/>
+          <w:szCs w:val="20"/>
+        </w:rPr>
+        <w:t xml:space="preserve"> C++</w:t>
       </w:r>
       <w:r>
         <w:rPr>
@@ -535,6 +553,24 @@
           <w:sz w:val="20"/>
           <w:szCs w:val="20"/>
         </w:rPr>
+        <w:t>Python</w:t>
+      </w:r>
+      <w:r>
+        <w:rPr>
+          <w:rFonts w:ascii="Verdana" w:eastAsia="Arial" w:hAnsi="Verdana" w:cs="Arial"/>
+          <w:bCs/>
+          <w:sz w:val="20"/>
+          <w:szCs w:val="20"/>
+        </w:rPr>
+        <w:t xml:space="preserve">, </w:t>
+      </w:r>
+      <w:r>
+        <w:rPr>
+          <w:rFonts w:ascii="Verdana" w:eastAsia="Arial" w:hAnsi="Verdana" w:cs="Arial"/>
+          <w:bCs/>
+          <w:sz w:val="20"/>
+          <w:szCs w:val="20"/>
+        </w:rPr>
         <w:t>C#</w:t>
       </w:r>
       <w:r>
@@ -544,7 +580,7 @@
           <w:sz w:val="20"/>
           <w:szCs w:val="20"/>
         </w:rPr>
-        <w:t xml:space="preserve">, </w:t>
+        <w:t>, .Net</w:t>
       </w:r>
       <w:r>
         <w:rPr>
@@ -553,7 +589,7 @@
           <w:sz w:val="20"/>
           <w:szCs w:val="20"/>
         </w:rPr>
-        <w:t>.Net</w:t>
+        <w:t xml:space="preserve">, C, </w:t>
       </w:r>
       <w:r>
         <w:rPr>
@@ -562,16 +598,7 @@
           <w:sz w:val="20"/>
           <w:szCs w:val="20"/>
         </w:rPr>
-        <w:t xml:space="preserve">, C, </w:t>
-      </w:r>
-      <w:r>
-        <w:rPr>
-          <w:rFonts w:ascii="Verdana" w:eastAsia="Arial" w:hAnsi="Verdana" w:cs="Arial"/>
-          <w:bCs/>
-          <w:sz w:val="20"/>
-          <w:szCs w:val="20"/>
-        </w:rPr>
-        <w:t xml:space="preserve">C++, Python, </w:t>
+        <w:t xml:space="preserve">C++, </w:t>
       </w:r>
       <w:r>
         <w:rPr>
@@ -818,7 +845,7 @@
           <w:sz w:val="20"/>
           <w:szCs w:val="20"/>
         </w:rPr>
-        <w:t xml:space="preserve">, </w:t>
+        <w:t>, XML, JSON</w:t>
       </w:r>
       <w:r>
         <w:rPr>
@@ -827,52 +854,7 @@
           <w:sz w:val="20"/>
           <w:szCs w:val="20"/>
         </w:rPr>
-        <w:t>XML</w:t>
-      </w:r>
-      <w:r>
-        <w:rPr>
-          <w:rFonts w:ascii="Verdana" w:eastAsia="Arial" w:hAnsi="Verdana" w:cs="Arial"/>
-          <w:bCs/>
-          <w:sz w:val="20"/>
-          <w:szCs w:val="20"/>
-        </w:rPr>
-        <w:t>, JSON</w:t>
-      </w:r>
-      <w:r>
-        <w:rPr>
-          <w:rFonts w:ascii="Verdana" w:eastAsia="Arial" w:hAnsi="Verdana" w:cs="Arial"/>
-          <w:bCs/>
-          <w:sz w:val="20"/>
-          <w:szCs w:val="20"/>
-        </w:rPr>
-        <w:t xml:space="preserve">, </w:t>
-      </w:r>
-      <w:r>
-        <w:rPr>
-          <w:rFonts w:ascii="Verdana" w:eastAsia="Arial" w:hAnsi="Verdana" w:cs="Arial"/>
-          <w:bCs/>
-          <w:sz w:val="20"/>
-          <w:szCs w:val="20"/>
-        </w:rPr>
-        <w:t>XML</w:t>
-      </w:r>
-      <w:r>
-        <w:rPr>
-          <w:rFonts w:ascii="Verdana" w:eastAsia="Arial" w:hAnsi="Verdana" w:cs="Arial"/>
-          <w:bCs/>
-          <w:sz w:val="20"/>
-          <w:szCs w:val="20"/>
-        </w:rPr>
-        <w:t xml:space="preserve">, </w:t>
-      </w:r>
-      <w:r>
-        <w:rPr>
-          <w:rFonts w:ascii="Verdana" w:eastAsia="Arial" w:hAnsi="Verdana" w:cs="Arial"/>
-          <w:bCs/>
-          <w:sz w:val="20"/>
-          <w:szCs w:val="20"/>
-        </w:rPr>
-        <w:t>WPF</w:t>
+        <w:t>, XML, WPF</w:t>
       </w:r>
     </w:p>
     <w:p>
@@ -1248,17 +1230,57 @@
           <w:szCs w:val="20"/>
           <w:shd w:val="clear" w:color="auto" w:fill="FFFFFF"/>
         </w:rPr>
-        <w:t>platform desktop chatting application using a custom-made python UDP server and accompanying</w:t>
-      </w:r>
-      <w:r>
-        <w:rPr>
-          <w:rFonts w:ascii="Verdana" w:hAnsi="Verdana" w:cs="Arial"/>
-          <w:color w:val="222222"/>
-          <w:sz w:val="20"/>
-          <w:szCs w:val="20"/>
-          <w:shd w:val="clear" w:color="auto" w:fill="FFFFFF"/>
-        </w:rPr>
-        <w:t xml:space="preserve"> python</w:t>
+        <w:t xml:space="preserve">platform desktop chatting application using a custom-made </w:t>
+      </w:r>
+      <w:r>
+        <w:rPr>
+          <w:rFonts w:ascii="Verdana" w:hAnsi="Verdana" w:cs="Arial"/>
+          <w:color w:val="222222"/>
+          <w:sz w:val="20"/>
+          <w:szCs w:val="20"/>
+          <w:shd w:val="clear" w:color="auto" w:fill="FFFFFF"/>
+        </w:rPr>
+        <w:t>P</w:t>
+      </w:r>
+      <w:r>
+        <w:rPr>
+          <w:rFonts w:ascii="Verdana" w:hAnsi="Verdana" w:cs="Arial"/>
+          <w:color w:val="222222"/>
+          <w:sz w:val="20"/>
+          <w:szCs w:val="20"/>
+          <w:shd w:val="clear" w:color="auto" w:fill="FFFFFF"/>
+        </w:rPr>
+        <w:t>ython UDP server and accompanying</w:t>
+      </w:r>
+      <w:r>
+        <w:rPr>
+          <w:rFonts w:ascii="Verdana" w:hAnsi="Verdana" w:cs="Arial"/>
+          <w:color w:val="222222"/>
+          <w:sz w:val="20"/>
+          <w:szCs w:val="20"/>
+          <w:shd w:val="clear" w:color="auto" w:fill="FFFFFF"/>
+        </w:rPr>
+        <w:t xml:space="preserve"> </w:t>
+      </w:r>
+      <w:r>
+        <w:rPr>
+          <w:rFonts w:ascii="Verdana" w:hAnsi="Verdana" w:cs="Arial"/>
+          <w:color w:val="222222"/>
+          <w:sz w:val="20"/>
+          <w:szCs w:val="20"/>
+          <w:shd w:val="clear" w:color="auto" w:fill="FFFFFF"/>
+        </w:rPr>
+        <w:t>P</w:t>
+      </w:r>
+      <w:r>
+        <w:rPr>
+          <w:rFonts w:ascii="Verdana" w:hAnsi="Verdana" w:cs="Arial"/>
+          <w:color w:val="222222"/>
+          <w:sz w:val="20"/>
+          <w:szCs w:val="20"/>
+          <w:shd w:val="clear" w:color="auto" w:fill="FFFFFF"/>
+        </w:rPr>
+        <w:t>ython</w:t>
       </w:r>
       <w:r>
         <w:rPr>
@@ -1537,6 +1559,73 @@
     <w:p>
       <w:pPr>
         <w:pStyle w:val="ListParagraph"/>
+        <w:numPr>
+          <w:ilvl w:val="0"/>
+          <w:numId w:val="16"/>
+        </w:numPr>
+        <w:rPr>
+          <w:rFonts w:ascii="Verdana" w:eastAsia="Arial" w:hAnsi="Verdana" w:cs="Arial"/>
+          <w:b/>
+          <w:sz w:val="20"/>
+          <w:szCs w:val="20"/>
+        </w:rPr>
+      </w:pPr>
+      <w:r>
+        <w:rPr>
+          <w:rFonts w:ascii="Verdana" w:hAnsi="Verdana" w:cs="Arial"/>
+          <w:color w:val="222222"/>
+          <w:sz w:val="20"/>
+          <w:szCs w:val="20"/>
+          <w:shd w:val="clear" w:color="auto" w:fill="FFFFFF"/>
+        </w:rPr>
+        <w:t>Developed a</w:t>
+      </w:r>
+      <w:r>
+        <w:rPr>
+          <w:rFonts w:ascii="Verdana" w:hAnsi="Verdana" w:cs="Arial"/>
+          <w:color w:val="222222"/>
+          <w:sz w:val="20"/>
+          <w:szCs w:val="20"/>
+          <w:shd w:val="clear" w:color="auto" w:fill="FFFFFF"/>
+        </w:rPr>
+        <w:t xml:space="preserve"> Python</w:t>
+      </w:r>
+      <w:r>
+        <w:rPr>
+          <w:rFonts w:ascii="Verdana" w:hAnsi="Verdana" w:cs="Arial"/>
+          <w:color w:val="222222"/>
+          <w:sz w:val="20"/>
+          <w:szCs w:val="20"/>
+          <w:shd w:val="clear" w:color="auto" w:fill="FFFFFF"/>
+        </w:rPr>
+        <w:t xml:space="preserve"> battleship boardgame clone using sprite graphics and </w:t>
+      </w:r>
+      <w:proofErr w:type="spellStart"/>
+      <w:r>
+        <w:rPr>
+          <w:rFonts w:ascii="Verdana" w:hAnsi="Verdana" w:cs="Arial"/>
+          <w:color w:val="222222"/>
+          <w:sz w:val="20"/>
+          <w:szCs w:val="20"/>
+          <w:shd w:val="clear" w:color="auto" w:fill="FFFFFF"/>
+        </w:rPr>
+        <w:t>PyGame</w:t>
+      </w:r>
+      <w:proofErr w:type="spellEnd"/>
+      <w:r>
+        <w:rPr>
+          <w:rFonts w:ascii="Verdana" w:hAnsi="Verdana" w:cs="Arial"/>
+          <w:color w:val="222222"/>
+          <w:sz w:val="20"/>
+          <w:szCs w:val="20"/>
+          <w:shd w:val="clear" w:color="auto" w:fill="FFFFFF"/>
+        </w:rPr>
+        <w:t>.</w:t>
+      </w:r>
+    </w:p>
+    <w:p>
+      <w:pPr>
+        <w:pStyle w:val="ListParagraph"/>
         <w:rPr>
           <w:rFonts w:ascii="Verdana" w:eastAsia="Arial" w:hAnsi="Verdana" w:cs="Arial"/>
           <w:b/>
@@ -1900,6 +1989,8 @@
           <w:szCs w:val="20"/>
         </w:rPr>
       </w:pPr>
+      <w:bookmarkStart w:id="0" w:name="_GoBack"/>
+      <w:bookmarkEnd w:id="0"/>
     </w:p>
     <w:p>
       <w:pPr>
@@ -2299,7 +2390,27 @@
           <w:szCs w:val="20"/>
           <w:shd w:val="clear" w:color="auto" w:fill="FFFFFF"/>
         </w:rPr>
-        <w:t xml:space="preserve">Wrote a python web crawler using public libraries to extract customer information </w:t>
+        <w:t xml:space="preserve">Wrote a </w:t>
+      </w:r>
+      <w:r>
+        <w:rPr>
+          <w:rFonts w:ascii="Verdana" w:hAnsi="Verdana" w:cs="Arial"/>
+          <w:color w:val="222222"/>
+          <w:sz w:val="20"/>
+          <w:szCs w:val="20"/>
+          <w:shd w:val="clear" w:color="auto" w:fill="FFFFFF"/>
+        </w:rPr>
+        <w:t>P</w:t>
+      </w:r>
+      <w:r>
+        <w:rPr>
+          <w:rFonts w:ascii="Verdana" w:hAnsi="Verdana" w:cs="Arial"/>
+          <w:color w:val="222222"/>
+          <w:sz w:val="20"/>
+          <w:szCs w:val="20"/>
+          <w:shd w:val="clear" w:color="auto" w:fill="FFFFFF"/>
+        </w:rPr>
+        <w:t xml:space="preserve">ython web crawler using public libraries to extract customer information </w:t>
       </w:r>
       <w:r>
         <w:rPr>
@@ -2385,7 +2496,27 @@
           <w:szCs w:val="20"/>
           <w:shd w:val="clear" w:color="auto" w:fill="FFFFFF"/>
         </w:rPr>
-        <w:t xml:space="preserve"> database hosted on AWS and wrote queries to join and merge </w:t>
+        <w:t xml:space="preserve"> database hosted on AWS and wrote</w:t>
+      </w:r>
+      <w:r>
+        <w:rPr>
+          <w:rFonts w:ascii="Verdana" w:hAnsi="Verdana" w:cs="Arial"/>
+          <w:color w:val="222222"/>
+          <w:sz w:val="20"/>
+          <w:szCs w:val="20"/>
+          <w:shd w:val="clear" w:color="auto" w:fill="FFFFFF"/>
+        </w:rPr>
+        <w:t xml:space="preserve"> SQL</w:t>
+      </w:r>
+      <w:r>
+        <w:rPr>
+          <w:rFonts w:ascii="Verdana" w:hAnsi="Verdana" w:cs="Arial"/>
+          <w:color w:val="222222"/>
+          <w:sz w:val="20"/>
+          <w:szCs w:val="20"/>
+          <w:shd w:val="clear" w:color="auto" w:fill="FFFFFF"/>
+        </w:rPr>
+        <w:t xml:space="preserve"> queries to join and merge </w:t>
       </w:r>
       <w:r>
         <w:rPr>
@@ -2619,8 +2750,6 @@
         </w:rPr>
         <w:t>workflow.</w:t>
       </w:r>
-      <w:bookmarkStart w:id="0" w:name="_GoBack"/>
-      <w:bookmarkEnd w:id="0"/>
     </w:p>
     <w:sectPr>
       <w:footerReference w:type="default" r:id="rId7"/>

</xml_diff>

<commit_message>
updated resume with a better descr
</commit_message>
<xml_diff>
--- a/Resumes/BjornMathisen.docx
+++ b/Resumes/BjornMathisen.docx
@@ -281,7 +281,41 @@
           <w:sz w:val="20"/>
           <w:szCs w:val="20"/>
         </w:rPr>
-        <w:t xml:space="preserve">. </w:t>
+        <w:t>.</w:t>
+      </w:r>
+      <w:r>
+        <w:rPr>
+          <w:rFonts w:ascii="Verdana" w:eastAsia="Arial" w:hAnsi="Verdana" w:cs="Arial"/>
+          <w:sz w:val="20"/>
+          <w:szCs w:val="20"/>
+        </w:rPr>
+        <w:t xml:space="preserve"> </w:t>
+      </w:r>
+      <w:proofErr w:type="spellStart"/>
+      <w:r>
+        <w:rPr>
+          <w:rFonts w:ascii="Verdana" w:eastAsia="Arial" w:hAnsi="Verdana" w:cs="Arial"/>
+          <w:sz w:val="20"/>
+          <w:szCs w:val="20"/>
+        </w:rPr>
+        <w:t>Ive</w:t>
+      </w:r>
+      <w:proofErr w:type="spellEnd"/>
+      <w:r>
+        <w:rPr>
+          <w:rFonts w:ascii="Verdana" w:eastAsia="Arial" w:hAnsi="Verdana" w:cs="Arial"/>
+          <w:sz w:val="20"/>
+          <w:szCs w:val="20"/>
+        </w:rPr>
+        <w:t xml:space="preserve"> used Linux for testing as well as web development environments.</w:t>
+      </w:r>
+      <w:r>
+        <w:rPr>
+          <w:rFonts w:ascii="Verdana" w:eastAsia="Arial" w:hAnsi="Verdana" w:cs="Arial"/>
+          <w:sz w:val="20"/>
+          <w:szCs w:val="20"/>
+        </w:rPr>
+        <w:t xml:space="preserve"> </w:t>
       </w:r>
       <w:r>
         <w:rPr>
@@ -544,6 +578,15 @@
           <w:sz w:val="20"/>
           <w:szCs w:val="20"/>
         </w:rPr>
+        <w:t xml:space="preserve"> (3 years+)</w:t>
+      </w:r>
+      <w:r>
+        <w:rPr>
+          <w:rFonts w:ascii="Verdana" w:eastAsia="Arial" w:hAnsi="Verdana" w:cs="Arial"/>
+          <w:b/>
+          <w:sz w:val="20"/>
+          <w:szCs w:val="20"/>
+        </w:rPr>
         <w:t xml:space="preserve">: </w:t>
       </w:r>
       <w:r>
@@ -617,7 +660,16 @@
           <w:sz w:val="20"/>
           <w:szCs w:val="20"/>
         </w:rPr>
-        <w:t>Familiar with</w:t>
+        <w:t>Familiar wit</w:t>
+      </w:r>
+      <w:r>
+        <w:rPr>
+          <w:rFonts w:ascii="Verdana" w:eastAsia="Arial" w:hAnsi="Verdana" w:cs="Arial"/>
+          <w:b/>
+          <w:sz w:val="20"/>
+          <w:szCs w:val="20"/>
+        </w:rPr>
+        <w:t>h (1-2 years)</w:t>
       </w:r>
       <w:r>
         <w:rPr>

</xml_diff>

<commit_message>
Updated resume to reflect linux capabilities
</commit_message>
<xml_diff>
--- a/Resumes/BjornMathisen.docx
+++ b/Resumes/BjornMathisen.docx
@@ -81,7 +81,6 @@
         </w:rPr>
         <w:t xml:space="preserve">  </w:t>
       </w:r>
-      <w:proofErr w:type="gramStart"/>
       <w:r>
         <w:rPr>
           <w:sz w:val="22"/>
@@ -103,7 +102,6 @@
         </w:rPr>
         <w:t xml:space="preserve"> thebcm27@gmail.com</w:t>
       </w:r>
-      <w:proofErr w:type="gramEnd"/>
     </w:p>
     <w:p>
       <w:pPr>
@@ -129,7 +127,23 @@
           <w:sz w:val="20"/>
           <w:szCs w:val="20"/>
         </w:rPr>
-        <w:t xml:space="preserve">I am a recent Computer Science graduate who </w:t>
+        <w:t>I am a</w:t>
+      </w:r>
+      <w:r>
+        <w:rPr>
+          <w:rFonts w:ascii="Verdana" w:eastAsia="Arial" w:hAnsi="Verdana" w:cs="Arial"/>
+          <w:sz w:val="20"/>
+          <w:szCs w:val="20"/>
+        </w:rPr>
+        <w:t xml:space="preserve"> </w:t>
+      </w:r>
+      <w:r>
+        <w:rPr>
+          <w:rFonts w:ascii="Verdana" w:eastAsia="Arial" w:hAnsi="Verdana" w:cs="Arial"/>
+          <w:sz w:val="20"/>
+          <w:szCs w:val="20"/>
+        </w:rPr>
+        <w:t xml:space="preserve">Computer Science graduate who </w:t>
       </w:r>
       <w:r>
         <w:rPr>
@@ -281,6 +295,14 @@
           <w:sz w:val="20"/>
           <w:szCs w:val="20"/>
         </w:rPr>
+        <w:t xml:space="preserve"> using a variety of tools and operating systems</w:t>
+      </w:r>
+      <w:r>
+        <w:rPr>
+          <w:rFonts w:ascii="Verdana" w:eastAsia="Arial" w:hAnsi="Verdana" w:cs="Arial"/>
+          <w:sz w:val="20"/>
+          <w:szCs w:val="20"/>
+        </w:rPr>
         <w:t>.</w:t>
       </w:r>
       <w:r>
@@ -291,31 +313,29 @@
         </w:rPr>
         <w:t xml:space="preserve"> </w:t>
       </w:r>
-      <w:proofErr w:type="spellStart"/>
-      <w:r>
-        <w:rPr>
-          <w:rFonts w:ascii="Verdana" w:eastAsia="Arial" w:hAnsi="Verdana" w:cs="Arial"/>
-          <w:sz w:val="20"/>
-          <w:szCs w:val="20"/>
-        </w:rPr>
-        <w:t>Ive</w:t>
-      </w:r>
-      <w:proofErr w:type="spellEnd"/>
-      <w:r>
-        <w:rPr>
-          <w:rFonts w:ascii="Verdana" w:eastAsia="Arial" w:hAnsi="Verdana" w:cs="Arial"/>
-          <w:sz w:val="20"/>
-          <w:szCs w:val="20"/>
-        </w:rPr>
-        <w:t xml:space="preserve"> used Linux for testing as well as web development environments.</w:t>
-      </w:r>
-      <w:r>
-        <w:rPr>
-          <w:rFonts w:ascii="Verdana" w:eastAsia="Arial" w:hAnsi="Verdana" w:cs="Arial"/>
-          <w:sz w:val="20"/>
-          <w:szCs w:val="20"/>
-        </w:rPr>
-        <w:t xml:space="preserve"> </w:t>
+      <w:r>
+        <w:rPr>
+          <w:rFonts w:ascii="Verdana" w:eastAsia="Arial" w:hAnsi="Verdana" w:cs="Arial"/>
+          <w:sz w:val="20"/>
+          <w:szCs w:val="20"/>
+        </w:rPr>
+        <w:t>I’ve</w:t>
+      </w:r>
+      <w:r>
+        <w:rPr>
+          <w:rFonts w:ascii="Verdana" w:eastAsia="Arial" w:hAnsi="Verdana" w:cs="Arial"/>
+          <w:sz w:val="20"/>
+          <w:szCs w:val="20"/>
+        </w:rPr>
+        <w:t xml:space="preserve"> used </w:t>
+      </w:r>
+      <w:r>
+        <w:rPr>
+          <w:rFonts w:ascii="Verdana" w:eastAsia="Arial" w:hAnsi="Verdana" w:cs="Arial"/>
+          <w:sz w:val="20"/>
+          <w:szCs w:val="20"/>
+        </w:rPr>
+        <w:t xml:space="preserve">distros such as Ubuntu, Arch, Mint and Fedora in the development of web servers, databases and Dev Ops hosted on private servers or AWS/Digital Ocean. </w:t>
       </w:r>
       <w:r>
         <w:rPr>
@@ -734,6 +754,15 @@
         </w:rPr>
         <w:t>CSS</w:t>
       </w:r>
+      <w:r>
+        <w:rPr>
+          <w:rFonts w:ascii="Verdana" w:eastAsia="Arial" w:hAnsi="Verdana" w:cs="Arial"/>
+          <w:bCs/>
+          <w:sz w:val="20"/>
+          <w:szCs w:val="20"/>
+        </w:rPr>
+        <w:t>, Bash</w:t>
+      </w:r>
     </w:p>
     <w:p>
       <w:pPr>
@@ -843,7 +872,7 @@
           <w:sz w:val="20"/>
           <w:szCs w:val="20"/>
         </w:rPr>
-        <w:t>Linux Distros</w:t>
+        <w:t>MVC</w:t>
       </w:r>
       <w:r>
         <w:rPr>
@@ -852,16 +881,16 @@
           <w:sz w:val="20"/>
           <w:szCs w:val="20"/>
         </w:rPr>
+        <w:t>/MVVM</w:t>
+      </w:r>
+      <w:r>
+        <w:rPr>
+          <w:rFonts w:ascii="Verdana" w:eastAsia="Arial" w:hAnsi="Verdana" w:cs="Arial"/>
+          <w:bCs/>
+          <w:sz w:val="20"/>
+          <w:szCs w:val="20"/>
+        </w:rPr>
         <w:t>,</w:t>
-      </w:r>
-      <w:r>
-        <w:rPr>
-          <w:rFonts w:ascii="Verdana" w:eastAsia="Arial" w:hAnsi="Verdana" w:cs="Arial"/>
-          <w:bCs/>
-          <w:sz w:val="20"/>
-          <w:szCs w:val="20"/>
-        </w:rPr>
-        <w:t xml:space="preserve"> MVC,</w:t>
       </w:r>
       <w:r>
         <w:rPr>
@@ -1147,7 +1176,17 @@
           <w:szCs w:val="20"/>
           <w:shd w:val="clear" w:color="auto" w:fill="FFFFFF"/>
         </w:rPr>
-        <w:t xml:space="preserve"> needs.</w:t>
+        <w:t xml:space="preserve"> needs</w:t>
+      </w:r>
+      <w:r>
+        <w:rPr>
+          <w:rFonts w:ascii="Verdana" w:hAnsi="Verdana" w:cs="Arial"/>
+          <w:color w:val="222222"/>
+          <w:sz w:val="20"/>
+          <w:szCs w:val="20"/>
+          <w:shd w:val="clear" w:color="auto" w:fill="FFFFFF"/>
+        </w:rPr>
+        <w:t xml:space="preserve"> all hosted on a remote Ubuntu server.</w:t>
       </w:r>
     </w:p>
     <w:p>
@@ -1331,7 +1370,27 @@
           <w:szCs w:val="20"/>
           <w:shd w:val="clear" w:color="auto" w:fill="FFFFFF"/>
         </w:rPr>
-        <w:t>ython UDP server and accompanying</w:t>
+        <w:t>ython UDP server</w:t>
+      </w:r>
+      <w:r>
+        <w:rPr>
+          <w:rFonts w:ascii="Verdana" w:hAnsi="Verdana" w:cs="Arial"/>
+          <w:color w:val="222222"/>
+          <w:sz w:val="20"/>
+          <w:szCs w:val="20"/>
+          <w:shd w:val="clear" w:color="auto" w:fill="FFFFFF"/>
+        </w:rPr>
+        <w:t xml:space="preserve"> hosted on Ubuntu</w:t>
+      </w:r>
+      <w:r>
+        <w:rPr>
+          <w:rFonts w:ascii="Verdana" w:hAnsi="Verdana" w:cs="Arial"/>
+          <w:color w:val="222222"/>
+          <w:sz w:val="20"/>
+          <w:szCs w:val="20"/>
+          <w:shd w:val="clear" w:color="auto" w:fill="FFFFFF"/>
+        </w:rPr>
+        <w:t xml:space="preserve"> and accompanying</w:t>
       </w:r>
       <w:r>
         <w:rPr>
@@ -1489,6 +1548,16 @@
           <w:szCs w:val="20"/>
           <w:shd w:val="clear" w:color="auto" w:fill="FFFFFF"/>
         </w:rPr>
+        <w:t xml:space="preserve"> for various tasks</w:t>
+      </w:r>
+      <w:r>
+        <w:rPr>
+          <w:rFonts w:ascii="Verdana" w:hAnsi="Verdana" w:cs="Arial"/>
+          <w:color w:val="222222"/>
+          <w:sz w:val="20"/>
+          <w:szCs w:val="20"/>
+          <w:shd w:val="clear" w:color="auto" w:fill="FFFFFF"/>
+        </w:rPr>
         <w:t>.</w:t>
       </w:r>
     </w:p>
@@ -1514,7 +1583,27 @@
           <w:szCs w:val="20"/>
           <w:shd w:val="clear" w:color="auto" w:fill="FFFFFF"/>
         </w:rPr>
-        <w:t>Worked with a team to c</w:t>
+        <w:t xml:space="preserve">Worked with a </w:t>
+      </w:r>
+      <w:r>
+        <w:rPr>
+          <w:rFonts w:ascii="Verdana" w:hAnsi="Verdana" w:cs="Arial"/>
+          <w:color w:val="222222"/>
+          <w:sz w:val="20"/>
+          <w:szCs w:val="20"/>
+          <w:shd w:val="clear" w:color="auto" w:fill="FFFFFF"/>
+        </w:rPr>
+        <w:t xml:space="preserve">student lead </w:t>
+      </w:r>
+      <w:r>
+        <w:rPr>
+          <w:rFonts w:ascii="Verdana" w:hAnsi="Verdana" w:cs="Arial"/>
+          <w:color w:val="222222"/>
+          <w:sz w:val="20"/>
+          <w:szCs w:val="20"/>
+          <w:shd w:val="clear" w:color="auto" w:fill="FFFFFF"/>
+        </w:rPr>
+        <w:t>team to c</w:t>
       </w:r>
       <w:r>
         <w:rPr>
@@ -1624,17 +1713,7 @@
           <w:szCs w:val="20"/>
           <w:shd w:val="clear" w:color="auto" w:fill="FFFFFF"/>
         </w:rPr>
-        <w:t>.</w:t>
-      </w:r>
-      <w:r>
-        <w:rPr>
-          <w:rFonts w:ascii="Verdana" w:hAnsi="Verdana" w:cs="Arial"/>
-          <w:color w:val="222222"/>
-          <w:sz w:val="20"/>
-          <w:szCs w:val="20"/>
-          <w:shd w:val="clear" w:color="auto" w:fill="FFFFFF"/>
-        </w:rPr>
-        <w:t xml:space="preserve"> </w:t>
+        <w:t xml:space="preserve"> while I lead the EPROM programming team.</w:t>
       </w:r>
     </w:p>
     <w:p>
@@ -1679,20 +1758,48 @@
           <w:szCs w:val="20"/>
           <w:shd w:val="clear" w:color="auto" w:fill="FFFFFF"/>
         </w:rPr>
-        <w:t xml:space="preserve"> battleship boardgame clone using sprite graphics and </w:t>
-      </w:r>
-      <w:proofErr w:type="spellStart"/>
-      <w:r>
-        <w:rPr>
-          <w:rFonts w:ascii="Verdana" w:hAnsi="Verdana" w:cs="Arial"/>
-          <w:color w:val="222222"/>
-          <w:sz w:val="20"/>
-          <w:szCs w:val="20"/>
-          <w:shd w:val="clear" w:color="auto" w:fill="FFFFFF"/>
-        </w:rPr>
-        <w:t>PyGame</w:t>
-      </w:r>
-      <w:proofErr w:type="spellEnd"/>
+        <w:t xml:space="preserve"> battleship boardgame clone using sprite graphics and PyGame</w:t>
+      </w:r>
+      <w:r>
+        <w:rPr>
+          <w:rFonts w:ascii="Verdana" w:hAnsi="Verdana" w:cs="Arial"/>
+          <w:color w:val="222222"/>
+          <w:sz w:val="20"/>
+          <w:szCs w:val="20"/>
+          <w:shd w:val="clear" w:color="auto" w:fill="FFFFFF"/>
+        </w:rPr>
+        <w:t xml:space="preserve"> with high scores hosted on a SQL database on a </w:t>
+      </w:r>
+      <w:r>
+        <w:rPr>
+          <w:rFonts w:ascii="Verdana" w:hAnsi="Verdana" w:cs="Arial"/>
+          <w:color w:val="222222"/>
+          <w:sz w:val="20"/>
+          <w:szCs w:val="20"/>
+          <w:shd w:val="clear" w:color="auto" w:fill="FFFFFF"/>
+        </w:rPr>
+        <w:t xml:space="preserve">Linux </w:t>
+      </w:r>
+      <w:r>
+        <w:rPr>
+          <w:rFonts w:ascii="Verdana" w:hAnsi="Verdana" w:cs="Arial"/>
+          <w:color w:val="222222"/>
+          <w:sz w:val="20"/>
+          <w:szCs w:val="20"/>
+          <w:shd w:val="clear" w:color="auto" w:fill="FFFFFF"/>
+        </w:rPr>
+        <w:t>Fedora</w:t>
+      </w:r>
+      <w:r>
+        <w:rPr>
+          <w:rFonts w:ascii="Verdana" w:hAnsi="Verdana" w:cs="Arial"/>
+          <w:color w:val="222222"/>
+          <w:sz w:val="20"/>
+          <w:szCs w:val="20"/>
+          <w:shd w:val="clear" w:color="auto" w:fill="FFFFFF"/>
+        </w:rPr>
+        <w:t xml:space="preserve"> environment</w:t>
+      </w:r>
       <w:r>
         <w:rPr>
           <w:rFonts w:ascii="Verdana" w:hAnsi="Verdana" w:cs="Arial"/>
@@ -1703,17 +1810,6 @@
         </w:rPr>
         <w:t>.</w:t>
       </w:r>
-    </w:p>
-    <w:p>
-      <w:pPr>
-        <w:pStyle w:val="ListParagraph"/>
-        <w:rPr>
-          <w:rFonts w:ascii="Verdana" w:eastAsia="Arial" w:hAnsi="Verdana" w:cs="Arial"/>
-          <w:b/>
-          <w:sz w:val="20"/>
-          <w:szCs w:val="20"/>
-        </w:rPr>
-      </w:pPr>
     </w:p>
     <w:p>
       <w:pPr>
@@ -2066,15 +2162,6 @@
       <w:pPr>
         <w:rPr>
           <w:rFonts w:ascii="Verdana" w:eastAsia="Arial" w:hAnsi="Verdana" w:cs="Arial"/>
-          <w:sz w:val="20"/>
-          <w:szCs w:val="20"/>
-        </w:rPr>
-      </w:pPr>
-    </w:p>
-    <w:p>
-      <w:pPr>
-        <w:rPr>
-          <w:rFonts w:ascii="Verdana" w:eastAsia="Arial" w:hAnsi="Verdana" w:cs="Arial"/>
           <w:b/>
           <w:sz w:val="20"/>
           <w:szCs w:val="20"/>
@@ -2246,15 +2333,6 @@
       <w:pPr>
         <w:rPr>
           <w:rFonts w:ascii="Verdana" w:eastAsia="Arial" w:hAnsi="Verdana" w:cs="Arial"/>
-          <w:sz w:val="20"/>
-          <w:szCs w:val="20"/>
-        </w:rPr>
-      </w:pPr>
-    </w:p>
-    <w:p>
-      <w:pPr>
-        <w:rPr>
-          <w:rFonts w:ascii="Verdana" w:eastAsia="Arial" w:hAnsi="Verdana" w:cs="Arial"/>
           <w:b/>
           <w:sz w:val="20"/>
           <w:szCs w:val="20"/>
@@ -2463,7 +2541,27 @@
           <w:szCs w:val="20"/>
           <w:shd w:val="clear" w:color="auto" w:fill="FFFFFF"/>
         </w:rPr>
-        <w:t>data needs.</w:t>
+        <w:t>data</w:t>
+      </w:r>
+      <w:r>
+        <w:rPr>
+          <w:rFonts w:ascii="Verdana" w:hAnsi="Verdana" w:cs="Arial"/>
+          <w:color w:val="222222"/>
+          <w:sz w:val="20"/>
+          <w:szCs w:val="20"/>
+          <w:shd w:val="clear" w:color="auto" w:fill="FFFFFF"/>
+        </w:rPr>
+        <w:t xml:space="preserve"> storage</w:t>
+      </w:r>
+      <w:r>
+        <w:rPr>
+          <w:rFonts w:ascii="Verdana" w:hAnsi="Verdana" w:cs="Arial"/>
+          <w:color w:val="222222"/>
+          <w:sz w:val="20"/>
+          <w:szCs w:val="20"/>
+          <w:shd w:val="clear" w:color="auto" w:fill="FFFFFF"/>
+        </w:rPr>
+        <w:t xml:space="preserve"> needs.</w:t>
       </w:r>
     </w:p>
     <w:p>

</xml_diff>